<commit_message>
CREATED A PDF FILE  FROM THE DOCX
</commit_message>
<xml_diff>
--- a/Project HW2.docx
+++ b/Project HW2.docx
@@ -39,15 +39,7 @@
     </w:p>
     <w:sdt>
       <w:sdtPr>
-        <w:rPr>
-          <w:rFonts w:asciiTheme="minorHAnsi" w:eastAsiaTheme="minorEastAsia" w:hAnsiTheme="minorHAnsi" w:cstheme="minorBidi"/>
-          <w:b w:val="0"/>
-          <w:bCs w:val="0"/>
-          <w:color w:val="auto"/>
-          <w:sz w:val="24"/>
-          <w:szCs w:val="24"/>
-        </w:rPr>
-        <w:id w:val="-587840730"/>
+        <w:id w:val="36323667"/>
         <w:docPartObj>
           <w:docPartGallery w:val="Table of Contents"/>
           <w:docPartUnique/>
@@ -55,7 +47,11 @@
       </w:sdtPr>
       <w:sdtEndPr>
         <w:rPr>
+          <w:rFonts w:asciiTheme="minorHAnsi" w:eastAsiaTheme="minorEastAsia" w:hAnsiTheme="minorHAnsi" w:cstheme="minorBidi"/>
           <w:noProof/>
+          <w:color w:val="auto"/>
+          <w:sz w:val="24"/>
+          <w:szCs w:val="24"/>
         </w:rPr>
       </w:sdtEndPr>
       <w:sdtContent>
@@ -71,15 +67,12 @@
           <w:pPr>
             <w:pStyle w:val="TOC1"/>
             <w:tabs>
-              <w:tab w:val="right" w:pos="8290"/>
+              <w:tab w:val="right" w:leader="dot" w:pos="8290"/>
             </w:tabs>
             <w:rPr>
               <w:b w:val="0"/>
-              <w:caps w:val="0"/>
+              <w:caps/>
               <w:noProof/>
-              <w:sz w:val="24"/>
-              <w:szCs w:val="24"/>
-              <w:u w:val="none"/>
               <w:lang w:eastAsia="ja-JP"/>
             </w:rPr>
           </w:pPr>
@@ -122,7 +115,7 @@
             <w:rPr>
               <w:noProof/>
             </w:rPr>
-            <w:instrText xml:space="preserve"> PAGEREF _Toc245658682 \h </w:instrText>
+            <w:instrText xml:space="preserve"> PAGEREF _Toc248068520 \h </w:instrText>
           </w:r>
           <w:r>
             <w:rPr>
@@ -152,15 +145,12 @@
           <w:pPr>
             <w:pStyle w:val="TOC1"/>
             <w:tabs>
-              <w:tab w:val="right" w:pos="8290"/>
+              <w:tab w:val="right" w:leader="dot" w:pos="8290"/>
             </w:tabs>
             <w:rPr>
               <w:b w:val="0"/>
-              <w:caps w:val="0"/>
+              <w:caps/>
               <w:noProof/>
-              <w:sz w:val="24"/>
-              <w:szCs w:val="24"/>
-              <w:u w:val="none"/>
               <w:lang w:eastAsia="ja-JP"/>
             </w:rPr>
           </w:pPr>
@@ -168,7 +158,7 @@
             <w:rPr>
               <w:noProof/>
             </w:rPr>
-            <w:t>Algorithm</w:t>
+            <w:t>Functionality</w:t>
           </w:r>
           <w:r>
             <w:rPr>
@@ -186,7 +176,7 @@
             <w:rPr>
               <w:noProof/>
             </w:rPr>
-            <w:instrText xml:space="preserve"> PAGEREF _Toc245658683 \h </w:instrText>
+            <w:instrText xml:space="preserve"> PAGEREF _Toc248068521 \h </w:instrText>
           </w:r>
           <w:r>
             <w:rPr>
@@ -216,15 +206,73 @@
           <w:pPr>
             <w:pStyle w:val="TOC1"/>
             <w:tabs>
-              <w:tab w:val="right" w:pos="8290"/>
+              <w:tab w:val="right" w:leader="dot" w:pos="8290"/>
             </w:tabs>
             <w:rPr>
               <w:b w:val="0"/>
-              <w:caps w:val="0"/>
+              <w:caps/>
               <w:noProof/>
-              <w:sz w:val="24"/>
-              <w:szCs w:val="24"/>
-              <w:u w:val="none"/>
+              <w:lang w:eastAsia="ja-JP"/>
+            </w:rPr>
+          </w:pPr>
+          <w:r>
+            <w:rPr>
+              <w:noProof/>
+            </w:rPr>
+            <w:t>Algorithm</w:t>
+          </w:r>
+          <w:r>
+            <w:rPr>
+              <w:noProof/>
+            </w:rPr>
+            <w:tab/>
+          </w:r>
+          <w:r>
+            <w:rPr>
+              <w:noProof/>
+            </w:rPr>
+            <w:fldChar w:fldCharType="begin"/>
+          </w:r>
+          <w:r>
+            <w:rPr>
+              <w:noProof/>
+            </w:rPr>
+            <w:instrText xml:space="preserve"> PAGEREF _Toc248068522 \h </w:instrText>
+          </w:r>
+          <w:r>
+            <w:rPr>
+              <w:noProof/>
+            </w:rPr>
+          </w:r>
+          <w:r>
+            <w:rPr>
+              <w:noProof/>
+            </w:rPr>
+            <w:fldChar w:fldCharType="separate"/>
+          </w:r>
+          <w:r>
+            <w:rPr>
+              <w:noProof/>
+            </w:rPr>
+            <w:t>3</w:t>
+          </w:r>
+          <w:r>
+            <w:rPr>
+              <w:noProof/>
+            </w:rPr>
+            <w:fldChar w:fldCharType="end"/>
+          </w:r>
+        </w:p>
+        <w:p>
+          <w:pPr>
+            <w:pStyle w:val="TOC1"/>
+            <w:tabs>
+              <w:tab w:val="right" w:leader="dot" w:pos="8290"/>
+            </w:tabs>
+            <w:rPr>
+              <w:b w:val="0"/>
+              <w:caps/>
+              <w:noProof/>
               <w:lang w:eastAsia="ja-JP"/>
             </w:rPr>
           </w:pPr>
@@ -250,7 +298,7 @@
             <w:rPr>
               <w:noProof/>
             </w:rPr>
-            <w:instrText xml:space="preserve"> PAGEREF _Toc245658684 \h </w:instrText>
+            <w:instrText xml:space="preserve"> PAGEREF _Toc248068523 \h </w:instrText>
           </w:r>
           <w:r>
             <w:rPr>
@@ -317,6 +365,7 @@
         </w:rPr>
       </w:pPr>
       <w:bookmarkStart w:id="0" w:name="_Toc245658682"/>
+      <w:bookmarkStart w:id="1" w:name="_Toc248068520"/>
       <w:r>
         <w:rPr>
           <w:rStyle w:val="BookTitle"/>
@@ -325,6 +374,7 @@
         <w:t>Overview</w:t>
       </w:r>
       <w:bookmarkEnd w:id="0"/>
+      <w:bookmarkEnd w:id="1"/>
     </w:p>
     <w:p>
       <w:pPr>
@@ -491,9 +541,11 @@
       <w:pPr>
         <w:pStyle w:val="Heading1"/>
       </w:pPr>
+      <w:bookmarkStart w:id="2" w:name="_Toc248068521"/>
       <w:r>
         <w:t>Functionality</w:t>
       </w:r>
+      <w:bookmarkEnd w:id="2"/>
     </w:p>
     <w:p/>
     <w:p>
@@ -518,11 +570,13 @@
       <w:pPr>
         <w:pStyle w:val="Heading1"/>
       </w:pPr>
-      <w:bookmarkStart w:id="1" w:name="_Toc245658683"/>
+      <w:bookmarkStart w:id="3" w:name="_Toc245658683"/>
+      <w:bookmarkStart w:id="4" w:name="_Toc248068522"/>
       <w:r>
         <w:t>Algorithm</w:t>
       </w:r>
-      <w:bookmarkEnd w:id="1"/>
+      <w:bookmarkEnd w:id="3"/>
+      <w:bookmarkEnd w:id="4"/>
     </w:p>
     <w:p/>
     <w:p>
@@ -617,9 +671,7 @@
           <w:noProof/>
         </w:rPr>
       </w:pPr>
-      <w:bookmarkStart w:id="2" w:name="_GoBack"/>
-    </w:p>
-    <w:bookmarkEnd w:id="2"/>
+    </w:p>
     <w:p>
       <w:pPr>
         <w:rPr>
@@ -967,11 +1019,13 @@
       <w:pPr>
         <w:pStyle w:val="Heading1"/>
       </w:pPr>
-      <w:bookmarkStart w:id="3" w:name="_Toc245658684"/>
+      <w:bookmarkStart w:id="5" w:name="_Toc245658684"/>
+      <w:bookmarkStart w:id="6" w:name="_Toc248068523"/>
       <w:r>
         <w:t>Appendix</w:t>
       </w:r>
-      <w:bookmarkEnd w:id="3"/>
+      <w:bookmarkEnd w:id="5"/>
+      <w:bookmarkEnd w:id="6"/>
     </w:p>
     <w:p>
       <w:r>
@@ -986,7 +1040,3090 @@
         <w:tab/>
       </w:r>
     </w:p>
+    <w:p>
+      <w:r>
+        <w:tab/>
+      </w:r>
+      <w:r>
+        <w:tab/>
+      </w:r>
+      <w:r>
+        <w:tab/>
+        <w:t>ORG 00H</w:t>
+      </w:r>
+    </w:p>
+    <w:p>
+      <w:r>
+        <w:t>MAIN:</w:t>
+      </w:r>
+    </w:p>
+    <w:p>
+      <w:r>
+        <w:tab/>
+        <w:t>MOV A,#1</w:t>
+      </w:r>
+    </w:p>
+    <w:p>
+      <w:r>
+        <w:tab/>
+        <w:t>ACALL START_Display</w:t>
+      </w:r>
+      <w:r>
+        <w:tab/>
+      </w:r>
+      <w:r>
+        <w:tab/>
+      </w:r>
+      <w:r>
+        <w:tab/>
+        <w:t>; PROMPT USER TO ENTER MESSAGE</w:t>
+      </w:r>
+    </w:p>
+    <w:p>
+      <w:r>
+        <w:tab/>
+        <w:t>LCALL START_SERIAL</w:t>
+      </w:r>
+      <w:r>
+        <w:tab/>
+      </w:r>
+      <w:r>
+        <w:tab/>
+      </w:r>
+      <w:r>
+        <w:tab/>
+        <w:t>; RECIEVE MESSAGE &amp; STORE IT IN 30H</w:t>
+      </w:r>
+    </w:p>
+    <w:p>
+      <w:r>
+        <w:tab/>
+        <w:t>CLR A</w:t>
+      </w:r>
+    </w:p>
+    <w:p>
+      <w:r>
+        <w:tab/>
+        <w:t>ACALL START_Display</w:t>
+      </w:r>
+      <w:r>
+        <w:tab/>
+      </w:r>
+      <w:r>
+        <w:tab/>
+      </w:r>
+      <w:r>
+        <w:tab/>
+        <w:t>; CLEAR DISPLAY THEN,</w:t>
+      </w:r>
+    </w:p>
+    <w:p>
+      <w:r>
+        <w:tab/>
+      </w:r>
+      <w:r>
+        <w:tab/>
+      </w:r>
+      <w:r>
+        <w:tab/>
+      </w:r>
+      <w:r>
+        <w:tab/>
+      </w:r>
+      <w:r>
+        <w:tab/>
+      </w:r>
+      <w:r>
+        <w:tab/>
+      </w:r>
+      <w:r>
+        <w:tab/>
+      </w:r>
+      <w:r>
+        <w:tab/>
+        <w:t>; PROMPT USER TO SELECT ENCRYPT/DECRYPT</w:t>
+      </w:r>
+    </w:p>
+    <w:p>
+      <w:r>
+        <w:tab/>
+        <w:t>; KEYPAD</w:t>
+      </w:r>
+    </w:p>
+    <w:p>
+      <w:r>
+        <w:tab/>
+        <w:t>CALL CHECK</w:t>
+      </w:r>
+    </w:p>
+    <w:p>
+      <w:r>
+        <w:tab/>
+        <w:t>CALL WhichRow</w:t>
+      </w:r>
+    </w:p>
+    <w:p>
+      <w:r>
+        <w:tab/>
+        <w:t>CALL GET_KEY</w:t>
+      </w:r>
+    </w:p>
+    <w:p>
+      <w:r>
+        <w:tab/>
+        <w:t>; RESULT IS NOW IN REGISTER A</w:t>
+      </w:r>
+    </w:p>
+    <w:p>
+      <w:r>
+        <w:tab/>
+      </w:r>
+    </w:p>
+    <w:p>
+      <w:r>
+        <w:tab/>
+        <w:t>LCALL CLEAR_LCD</w:t>
+      </w:r>
+    </w:p>
+    <w:p>
+      <w:r>
+        <w:tab/>
+        <w:t>LJMP START_MACHINE</w:t>
+      </w:r>
+      <w:r>
+        <w:tab/>
+      </w:r>
+      <w:r>
+        <w:tab/>
+      </w:r>
+      <w:r>
+        <w:tab/>
+        <w:t>; LET THE MACHINE WORK</w:t>
+      </w:r>
+    </w:p>
+    <w:p>
+      <w:r>
+        <w:tab/>
+      </w:r>
+      <w:r>
+        <w:tab/>
+      </w:r>
+      <w:r>
+        <w:tab/>
+      </w:r>
+      <w:r>
+        <w:tab/>
+      </w:r>
+      <w:r>
+        <w:tab/>
+      </w:r>
+      <w:r>
+        <w:tab/>
+      </w:r>
+      <w:r>
+        <w:tab/>
+      </w:r>
+      <w:r>
+        <w:tab/>
+        <w:t>; RESULT STARTS @ 50H</w:t>
+      </w:r>
+    </w:p>
+    <w:p>
+      <w:r>
+        <w:t>DISPLAY_RESULT:</w:t>
+      </w:r>
+    </w:p>
+    <w:p>
+      <w:r>
+        <w:tab/>
+        <w:t>LCALL READ_FROM_R0</w:t>
+      </w:r>
+      <w:r>
+        <w:tab/>
+      </w:r>
+      <w:r>
+        <w:tab/>
+      </w:r>
+      <w:r>
+        <w:tab/>
+        <w:t>; OUTPUT TO DISPLAY  &lt;&lt;&lt;DOES NOT WORK&gt;&gt;&gt;</w:t>
+      </w:r>
+    </w:p>
+    <w:p>
+      <w:r>
+        <w:t>STOP_PROG:</w:t>
+      </w:r>
+    </w:p>
+    <w:p>
+      <w:r>
+        <w:tab/>
+        <w:t>SJMP STOP_PROG</w:t>
+      </w:r>
+      <w:r>
+        <w:tab/>
+      </w:r>
+      <w:r>
+        <w:tab/>
+      </w:r>
+      <w:r>
+        <w:tab/>
+      </w:r>
+      <w:r>
+        <w:tab/>
+        <w:t>; INFINITE LOOP</w:t>
+      </w:r>
+    </w:p>
+    <w:p>
+      <w:r>
+        <w:t>;----------------------------------START OF LCD PROCEDURES--------</w:t>
+      </w:r>
+    </w:p>
+    <w:p>
+      <w:r>
+        <w:t>START_Display:</w:t>
+      </w:r>
+    </w:p>
+    <w:p>
+      <w:r>
+        <w:tab/>
+        <w:t>SETB P1.3</w:t>
+      </w:r>
+    </w:p>
+    <w:p>
+      <w:r>
+        <w:tab/>
+        <w:t>CJNE A,#0,FIRST_TIME</w:t>
+      </w:r>
+    </w:p>
+    <w:p>
+      <w:r>
+        <w:t>SECOND_TIME:</w:t>
+      </w:r>
+    </w:p>
+    <w:p>
+      <w:r>
+        <w:tab/>
+        <w:t>ACALL CLEAR_LCD</w:t>
+      </w:r>
+    </w:p>
+    <w:p>
+      <w:r>
+        <w:tab/>
+        <w:t>MOV DPTR,#MESSAGE2</w:t>
+      </w:r>
+    </w:p>
+    <w:p>
+      <w:r>
+        <w:tab/>
+        <w:t>SJMP DISPLAY</w:t>
+      </w:r>
+    </w:p>
+    <w:p>
+      <w:r>
+        <w:t>FIRST_TIME:</w:t>
+      </w:r>
+    </w:p>
+    <w:p>
+      <w:r>
+        <w:tab/>
+        <w:t>ACALL INIT_DISPLAY</w:t>
+      </w:r>
+    </w:p>
+    <w:p>
+      <w:r>
+        <w:tab/>
+        <w:t>MOV DPTR,#MESSAGE</w:t>
+      </w:r>
+    </w:p>
+    <w:p>
+      <w:r>
+        <w:tab/>
+        <w:t>SJMP DISPLAY</w:t>
+      </w:r>
+    </w:p>
+    <w:p>
+      <w:r>
+        <w:t>READ_FROM_R0:</w:t>
+      </w:r>
+      <w:r>
+        <w:tab/>
+      </w:r>
+      <w:r>
+        <w:tab/>
+      </w:r>
+      <w:r>
+        <w:tab/>
+      </w:r>
+      <w:r>
+        <w:tab/>
+        <w:t>; DISPLAY FROM R0</w:t>
+      </w:r>
+    </w:p>
+    <w:p>
+      <w:r>
+        <w:tab/>
+        <w:t>MOV R0,#50H</w:t>
+      </w:r>
+    </w:p>
+    <w:p>
+      <w:r>
+        <w:tab/>
+        <w:t>MOV A,@R0</w:t>
+      </w:r>
+    </w:p>
+    <w:p>
+      <w:r>
+        <w:t>READ_A:</w:t>
+      </w:r>
+    </w:p>
+    <w:p>
+      <w:r>
+        <w:tab/>
+        <w:t>CJNE A,#23H,R0_TO_LCD</w:t>
+      </w:r>
+    </w:p>
+    <w:p>
+      <w:r>
+        <w:tab/>
+        <w:t>RET</w:t>
+      </w:r>
+    </w:p>
+    <w:p>
+      <w:r>
+        <w:t>R0_TO_LCD:</w:t>
+      </w:r>
+    </w:p>
+    <w:p>
+      <w:r>
+        <w:tab/>
+        <w:t>MOV A,#'H'</w:t>
+      </w:r>
+    </w:p>
+    <w:p>
+      <w:r>
+        <w:tab/>
+        <w:t>LCALL SendData</w:t>
+      </w:r>
+    </w:p>
+    <w:p>
+      <w:r>
+        <w:tab/>
+        <w:t>INC R0</w:t>
+      </w:r>
+    </w:p>
+    <w:p>
+      <w:r>
+        <w:tab/>
+        <w:t>MOV A,@R0</w:t>
+      </w:r>
+    </w:p>
+    <w:p>
+      <w:r>
+        <w:tab/>
+        <w:t>SJMP READ_A</w:t>
+      </w:r>
+    </w:p>
+    <w:p>
+      <w:r>
+        <w:t>CLEAR_LCD:</w:t>
+      </w:r>
+    </w:p>
+    <w:p>
+      <w:r>
+        <w:tab/>
+        <w:t>CLR A</w:t>
+      </w:r>
+    </w:p>
+    <w:p>
+      <w:r>
+        <w:tab/>
+        <w:t>MOV A,#1</w:t>
+      </w:r>
+    </w:p>
+    <w:p>
+      <w:r>
+        <w:tab/>
+        <w:t>ACALL SendCmd</w:t>
+      </w:r>
+      <w:r>
+        <w:tab/>
+      </w:r>
+      <w:r>
+        <w:tab/>
+        <w:t>; THIS SHOULD CLEAR THE DISPLAY</w:t>
+      </w:r>
+    </w:p>
+    <w:p>
+      <w:r>
+        <w:tab/>
+        <w:t>RET</w:t>
+      </w:r>
+    </w:p>
+    <w:p>
+      <w:r>
+        <w:t>DISPLAY:</w:t>
+      </w:r>
+    </w:p>
+    <w:p>
+      <w:r>
+        <w:tab/>
+        <w:t>CLR A</w:t>
+      </w:r>
+    </w:p>
+    <w:p>
+      <w:r>
+        <w:tab/>
+        <w:t>MOVC A,@A+DPTR</w:t>
+      </w:r>
+    </w:p>
+    <w:p>
+      <w:r>
+        <w:tab/>
+        <w:t>CJNE A,#0,CONT</w:t>
+      </w:r>
+    </w:p>
+    <w:p>
+      <w:r>
+        <w:tab/>
+        <w:t>LJMP STOP</w:t>
+      </w:r>
+    </w:p>
+    <w:p>
+      <w:r>
+        <w:tab/>
+      </w:r>
+    </w:p>
+    <w:p>
+      <w:r>
+        <w:t>CONT:</w:t>
+      </w:r>
+    </w:p>
+    <w:p>
+      <w:r>
+        <w:tab/>
+        <w:t>LCALL SendData</w:t>
+      </w:r>
+    </w:p>
+    <w:p>
+      <w:r>
+        <w:tab/>
+        <w:t>INC DPTR</w:t>
+      </w:r>
+    </w:p>
+    <w:p>
+      <w:r>
+        <w:tab/>
+        <w:t>SJMP DISPLAY</w:t>
+      </w:r>
+    </w:p>
+    <w:p>
+      <w:r>
+        <w:t>; -------  procedure init_display -------</w:t>
+      </w:r>
+    </w:p>
+    <w:p>
+      <w:r>
+        <w:t>INIT_DISPLAY:</w:t>
+      </w:r>
+      <w:r>
+        <w:tab/>
+      </w:r>
+    </w:p>
+    <w:p>
+      <w:r>
+        <w:tab/>
+        <w:t>CLR P1.3</w:t>
+      </w:r>
+    </w:p>
+    <w:p>
+      <w:r>
+        <w:tab/>
+        <w:t>ANL P1,#00000111B</w:t>
+      </w:r>
+      <w:r>
+        <w:tab/>
+        <w:t>; ZERO ALL BITS EXCEPT THE LAST ONE, AND P1.3=0 =&gt; RS=0 =&gt; Send Cmd</w:t>
+      </w:r>
+    </w:p>
+    <w:p>
+      <w:r>
+        <w:tab/>
+        <w:t>ORL P1,#00100000B</w:t>
+      </w:r>
+      <w:r>
+        <w:tab/>
+        <w:t xml:space="preserve">; P1=0010 DDDD WHERE D = DON'T CARE </w:t>
+      </w:r>
+      <w:r>
+        <w:tab/>
+      </w:r>
+    </w:p>
+    <w:p>
+      <w:r>
+        <w:tab/>
+        <w:t>SETB P1.2</w:t>
+      </w:r>
+      <w:r>
+        <w:tab/>
+      </w:r>
+      <w:r>
+        <w:tab/>
+        <w:t xml:space="preserve">; </w:t>
+      </w:r>
+    </w:p>
+    <w:p>
+      <w:r>
+        <w:tab/>
+        <w:t>CLR P1.2</w:t>
+      </w:r>
+      <w:r>
+        <w:tab/>
+      </w:r>
+      <w:r>
+        <w:tab/>
+        <w:t>; send high nibble</w:t>
+      </w:r>
+      <w:r>
+        <w:tab/>
+      </w:r>
+    </w:p>
+    <w:p>
+      <w:r>
+        <w:tab/>
+        <w:t>ACALL delay</w:t>
+      </w:r>
+      <w:r>
+        <w:tab/>
+      </w:r>
+      <w:r>
+        <w:tab/>
+        <w:t>; wait</w:t>
+      </w:r>
+      <w:r>
+        <w:tab/>
+      </w:r>
+      <w:r>
+        <w:tab/>
+      </w:r>
+      <w:r>
+        <w:tab/>
+      </w:r>
+      <w:r>
+        <w:tab/>
+      </w:r>
+      <w:r>
+        <w:tab/>
+      </w:r>
+    </w:p>
+    <w:p>
+      <w:r>
+        <w:tab/>
+      </w:r>
+      <w:r>
+        <w:tab/>
+      </w:r>
+      <w:r>
+        <w:tab/>
+      </w:r>
+      <w:r>
+        <w:tab/>
+      </w:r>
+      <w:r>
+        <w:tab/>
+      </w:r>
+      <w:r>
+        <w:tab/>
+      </w:r>
+      <w:r>
+        <w:tab/>
+      </w:r>
+      <w:r>
+        <w:tab/>
+      </w:r>
+      <w:r>
+        <w:tab/>
+      </w:r>
+      <w:r>
+        <w:tab/>
+      </w:r>
+      <w:r>
+        <w:tab/>
+      </w:r>
+      <w:r>
+        <w:tab/>
+      </w:r>
+      <w:r>
+        <w:tab/>
+      </w:r>
+    </w:p>
+    <w:p>
+      <w:r>
+        <w:tab/>
+        <w:t>SETB P1.2</w:t>
+      </w:r>
+      <w:r>
+        <w:tab/>
+      </w:r>
+      <w:r>
+        <w:tab/>
+        <w:t>; (set function)</w:t>
+      </w:r>
+      <w:r>
+        <w:tab/>
+        <w:t>&lt;&lt;EXCEPTION&gt;&gt;</w:t>
+      </w:r>
+    </w:p>
+    <w:p>
+      <w:r>
+        <w:tab/>
+        <w:t>CLR P1.2</w:t>
+      </w:r>
+      <w:r>
+        <w:tab/>
+      </w:r>
+      <w:r>
+        <w:tab/>
+        <w:t>; send high nibble (2nd time)</w:t>
+      </w:r>
+    </w:p>
     <w:p/>
+    <w:p>
+      <w:r>
+        <w:tab/>
+        <w:t>ANL P1,#00000111B</w:t>
+      </w:r>
+      <w:r>
+        <w:tab/>
+        <w:t>; ZERO ALL BITS EXCEPT THE LAST ONE, AND P1.3=0 =&gt; RS=0 =&gt; Send Cmd</w:t>
+      </w:r>
+    </w:p>
+    <w:p>
+      <w:r>
+        <w:tab/>
+        <w:t>ORL P1,#10000000B</w:t>
+      </w:r>
+      <w:r>
+        <w:tab/>
+        <w:t xml:space="preserve">; P1=1000 DDDD WHERE D = DON'T CARE </w:t>
+      </w:r>
+    </w:p>
+    <w:p>
+      <w:r>
+        <w:tab/>
+        <w:t>SETB P1.2</w:t>
+      </w:r>
+      <w:r>
+        <w:tab/>
+      </w:r>
+      <w:r>
+        <w:tab/>
+        <w:t xml:space="preserve">; </w:t>
+      </w:r>
+    </w:p>
+    <w:p>
+      <w:r>
+        <w:tab/>
+        <w:t>CLR P1.2</w:t>
+      </w:r>
+      <w:r>
+        <w:tab/>
+      </w:r>
+      <w:r>
+        <w:tab/>
+        <w:t>; send low nibble</w:t>
+      </w:r>
+    </w:p>
+    <w:p>
+      <w:r>
+        <w:tab/>
+        <w:t>ACALL delay</w:t>
+      </w:r>
+      <w:r>
+        <w:tab/>
+      </w:r>
+      <w:r>
+        <w:tab/>
+        <w:t>; wait</w:t>
+      </w:r>
+    </w:p>
+    <w:p/>
+    <w:p>
+      <w:r>
+        <w:tab/>
+        <w:t>ANL P1,#00001111B ; (Turn ON LCD - high nibble) ~ 0 0 0 0 --&gt; 0 0 0 0</w:t>
+      </w:r>
+    </w:p>
+    <w:p>
+      <w:r>
+        <w:tab/>
+        <w:t>SETB P1.2</w:t>
+      </w:r>
+      <w:r>
+        <w:tab/>
+      </w:r>
+      <w:r>
+        <w:tab/>
+        <w:t xml:space="preserve">; </w:t>
+      </w:r>
+    </w:p>
+    <w:p>
+      <w:r>
+        <w:tab/>
+        <w:t>CLR P1.2</w:t>
+      </w:r>
+      <w:r>
+        <w:tab/>
+      </w:r>
+      <w:r>
+        <w:tab/>
+        <w:t>; send high nibble</w:t>
+      </w:r>
+    </w:p>
+    <w:p/>
+    <w:p>
+      <w:r>
+        <w:tab/>
+        <w:t>ANL P1,#11110111B</w:t>
+      </w:r>
+      <w:r>
+        <w:tab/>
+        <w:t>; clear bits 1-3</w:t>
+      </w:r>
+    </w:p>
+    <w:p>
+      <w:r>
+        <w:tab/>
+        <w:t>ORL P1,#11110000B</w:t>
+      </w:r>
+      <w:r>
+        <w:tab/>
+        <w:t>; set bits 7-4, (Turn ON LCD - low nibble) ~&gt; 1 D C B --&gt; 1 1 1 1, display ON, Cursor ON, Blink ON</w:t>
+      </w:r>
+    </w:p>
+    <w:p>
+      <w:r>
+        <w:tab/>
+        <w:t>SETB P1.2</w:t>
+      </w:r>
+      <w:r>
+        <w:tab/>
+      </w:r>
+      <w:r>
+        <w:tab/>
+        <w:t xml:space="preserve">; </w:t>
+      </w:r>
+    </w:p>
+    <w:p>
+      <w:r>
+        <w:tab/>
+        <w:t>CLR P1.2</w:t>
+      </w:r>
+      <w:r>
+        <w:tab/>
+      </w:r>
+      <w:r>
+        <w:tab/>
+        <w:t>; send low nibble</w:t>
+      </w:r>
+    </w:p>
+    <w:p>
+      <w:r>
+        <w:tab/>
+        <w:t>ACALL delay</w:t>
+      </w:r>
+      <w:r>
+        <w:tab/>
+      </w:r>
+      <w:r>
+        <w:tab/>
+        <w:t xml:space="preserve">; wait </w:t>
+      </w:r>
+    </w:p>
+    <w:p/>
+    <w:p>
+      <w:r>
+        <w:tab/>
+        <w:t xml:space="preserve">ANL P1,#00001111B ; (set entry mode - high nibble) ~ 0 0 0 0 --&gt; 0 0 0 0  </w:t>
+      </w:r>
+      <w:r>
+        <w:tab/>
+      </w:r>
+    </w:p>
+    <w:p>
+      <w:r>
+        <w:tab/>
+        <w:t>SETB P1.2</w:t>
+      </w:r>
+      <w:r>
+        <w:tab/>
+      </w:r>
+      <w:r>
+        <w:tab/>
+        <w:t xml:space="preserve">; </w:t>
+      </w:r>
+    </w:p>
+    <w:p>
+      <w:r>
+        <w:tab/>
+        <w:t>CLR P1.2</w:t>
+      </w:r>
+      <w:r>
+        <w:tab/>
+      </w:r>
+      <w:r>
+        <w:tab/>
+        <w:t>; send high nibble</w:t>
+      </w:r>
+    </w:p>
+    <w:p/>
+    <w:p>
+      <w:r>
+        <w:tab/>
+        <w:t>ORL P1,#01100000B</w:t>
+      </w:r>
+      <w:r>
+        <w:tab/>
+        <w:t>; (set entry mode - low nibble) ~&gt; 0 1 I/D S --&gt; 0 1 1 0</w:t>
+      </w:r>
+    </w:p>
+    <w:p>
+      <w:r>
+        <w:tab/>
+        <w:t>SETB P1.2</w:t>
+      </w:r>
+      <w:r>
+        <w:tab/>
+      </w:r>
+      <w:r>
+        <w:tab/>
+        <w:t>; cursor direction right, No display shift</w:t>
+      </w:r>
+    </w:p>
+    <w:p>
+      <w:r>
+        <w:tab/>
+        <w:t>CLR P1.2</w:t>
+      </w:r>
+      <w:r>
+        <w:tab/>
+      </w:r>
+      <w:r>
+        <w:tab/>
+        <w:t>; sent low nibble</w:t>
+      </w:r>
+    </w:p>
+    <w:p>
+      <w:r>
+        <w:tab/>
+        <w:t>ACALL delay</w:t>
+      </w:r>
+      <w:r>
+        <w:tab/>
+      </w:r>
+      <w:r>
+        <w:tab/>
+        <w:t>; wait</w:t>
+      </w:r>
+    </w:p>
+    <w:p>
+      <w:r>
+        <w:tab/>
+        <w:t>RET</w:t>
+      </w:r>
+    </w:p>
+    <w:p/>
+    <w:p>
+      <w:r>
+        <w:t>; -------  procedure delay -------</w:t>
+      </w:r>
+    </w:p>
+    <w:p>
+      <w:r>
+        <w:t>delay:</w:t>
+      </w:r>
+      <w:r>
+        <w:tab/>
+      </w:r>
+    </w:p>
+    <w:p>
+      <w:r>
+        <w:tab/>
+        <w:t>MOV R3, #50</w:t>
+      </w:r>
+      <w:r>
+        <w:tab/>
+      </w:r>
+    </w:p>
+    <w:p>
+      <w:r>
+        <w:tab/>
+        <w:t>DJNZ R3, $</w:t>
+      </w:r>
+      <w:r>
+        <w:tab/>
+      </w:r>
+    </w:p>
+    <w:p>
+      <w:r>
+        <w:tab/>
+        <w:t>RET</w:t>
+      </w:r>
+    </w:p>
+    <w:p>
+      <w:r>
+        <w:t>; -------  procedure SEND CHAR -------</w:t>
+      </w:r>
+    </w:p>
+    <w:p>
+      <w:r>
+        <w:t>SEND_CHAR:</w:t>
+      </w:r>
+      <w:r>
+        <w:tab/>
+      </w:r>
+    </w:p>
+    <w:p>
+      <w:r>
+        <w:tab/>
+        <w:t>MOV C, ACC.7</w:t>
+      </w:r>
+      <w:r>
+        <w:tab/>
+        <w:t xml:space="preserve">; </w:t>
+      </w:r>
+    </w:p>
+    <w:p>
+      <w:r>
+        <w:tab/>
+        <w:t>MOV P1.7, C</w:t>
+      </w:r>
+      <w:r>
+        <w:tab/>
+      </w:r>
+      <w:r>
+        <w:tab/>
+        <w:t xml:space="preserve">; </w:t>
+      </w:r>
+    </w:p>
+    <w:p>
+      <w:r>
+        <w:tab/>
+        <w:t>MOV C, ACC.6</w:t>
+      </w:r>
+      <w:r>
+        <w:tab/>
+        <w:t xml:space="preserve">; </w:t>
+      </w:r>
+    </w:p>
+    <w:p>
+      <w:r>
+        <w:tab/>
+        <w:t>MOV P1.6, C</w:t>
+      </w:r>
+      <w:r>
+        <w:tab/>
+      </w:r>
+      <w:r>
+        <w:tab/>
+        <w:t>; FIRST 4 BITS</w:t>
+      </w:r>
+    </w:p>
+    <w:p>
+      <w:r>
+        <w:tab/>
+        <w:t>MOV C, ACC.5</w:t>
+      </w:r>
+      <w:r>
+        <w:tab/>
+        <w:t xml:space="preserve">; </w:t>
+      </w:r>
+    </w:p>
+    <w:p>
+      <w:r>
+        <w:tab/>
+        <w:t>MOV P1.5, C</w:t>
+      </w:r>
+      <w:r>
+        <w:tab/>
+      </w:r>
+      <w:r>
+        <w:tab/>
+        <w:t xml:space="preserve">; </w:t>
+      </w:r>
+    </w:p>
+    <w:p>
+      <w:r>
+        <w:tab/>
+        <w:t>MOV C, ACC.4</w:t>
+      </w:r>
+      <w:r>
+        <w:tab/>
+        <w:t xml:space="preserve">; </w:t>
+      </w:r>
+    </w:p>
+    <w:p>
+      <w:r>
+        <w:tab/>
+        <w:t>MOV P1.4, C</w:t>
+      </w:r>
+      <w:r>
+        <w:tab/>
+      </w:r>
+      <w:r>
+        <w:tab/>
+      </w:r>
+    </w:p>
+    <w:p>
+      <w:r>
+        <w:tab/>
+      </w:r>
+      <w:r>
+        <w:tab/>
+      </w:r>
+    </w:p>
+    <w:p>
+      <w:r>
+        <w:tab/>
+        <w:t>SETB P1.2</w:t>
+      </w:r>
+      <w:r>
+        <w:tab/>
+      </w:r>
+      <w:r>
+        <w:tab/>
+        <w:t xml:space="preserve">; </w:t>
+      </w:r>
+    </w:p>
+    <w:p>
+      <w:r>
+        <w:tab/>
+        <w:t>CLR P1.2</w:t>
+      </w:r>
+      <w:r>
+        <w:tab/>
+      </w:r>
+      <w:r>
+        <w:tab/>
+        <w:t>; send high nibble</w:t>
+      </w:r>
+    </w:p>
+    <w:p>
+      <w:r>
+        <w:tab/>
+      </w:r>
+    </w:p>
+    <w:p>
+      <w:r>
+        <w:tab/>
+        <w:t>MOV C, ACC.3</w:t>
+      </w:r>
+      <w:r>
+        <w:tab/>
+        <w:t xml:space="preserve">; </w:t>
+      </w:r>
+    </w:p>
+    <w:p>
+      <w:r>
+        <w:tab/>
+        <w:t>MOV P1.7, C</w:t>
+      </w:r>
+      <w:r>
+        <w:tab/>
+      </w:r>
+      <w:r>
+        <w:tab/>
+        <w:t xml:space="preserve">; </w:t>
+      </w:r>
+    </w:p>
+    <w:p>
+      <w:r>
+        <w:tab/>
+        <w:t>MOV C, ACC.2</w:t>
+      </w:r>
+      <w:r>
+        <w:tab/>
+        <w:t xml:space="preserve">; </w:t>
+      </w:r>
+    </w:p>
+    <w:p>
+      <w:r>
+        <w:tab/>
+        <w:t>MOV P1.6, C</w:t>
+      </w:r>
+      <w:r>
+        <w:tab/>
+      </w:r>
+      <w:r>
+        <w:tab/>
+        <w:t>; SECOND 4 BITS</w:t>
+      </w:r>
+    </w:p>
+    <w:p>
+      <w:r>
+        <w:tab/>
+        <w:t>MOV C, ACC.1</w:t>
+      </w:r>
+      <w:r>
+        <w:tab/>
+        <w:t xml:space="preserve">; </w:t>
+      </w:r>
+    </w:p>
+    <w:p>
+      <w:r>
+        <w:tab/>
+        <w:t>MOV P1.5, C</w:t>
+      </w:r>
+      <w:r>
+        <w:tab/>
+      </w:r>
+      <w:r>
+        <w:tab/>
+        <w:t xml:space="preserve">; </w:t>
+      </w:r>
+    </w:p>
+    <w:p>
+      <w:r>
+        <w:tab/>
+        <w:t>MOV C, ACC.0</w:t>
+      </w:r>
+      <w:r>
+        <w:tab/>
+        <w:t xml:space="preserve">; </w:t>
+      </w:r>
+    </w:p>
+    <w:p>
+      <w:r>
+        <w:tab/>
+        <w:t>MOV P1.4, C</w:t>
+      </w:r>
+      <w:r>
+        <w:tab/>
+      </w:r>
+      <w:r>
+        <w:tab/>
+      </w:r>
+    </w:p>
+    <w:p/>
+    <w:p>
+      <w:r>
+        <w:tab/>
+        <w:t>SETB P1.2</w:t>
+      </w:r>
+      <w:r>
+        <w:tab/>
+      </w:r>
+      <w:r>
+        <w:tab/>
+        <w:t xml:space="preserve">; </w:t>
+      </w:r>
+    </w:p>
+    <w:p>
+      <w:r>
+        <w:tab/>
+        <w:t>CLR P1.2</w:t>
+      </w:r>
+      <w:r>
+        <w:tab/>
+      </w:r>
+      <w:r>
+        <w:tab/>
+        <w:t>; send low nibble</w:t>
+      </w:r>
+      <w:r>
+        <w:tab/>
+      </w:r>
+    </w:p>
+    <w:p>
+      <w:r>
+        <w:tab/>
+        <w:t>ACALL delay</w:t>
+      </w:r>
+      <w:r>
+        <w:tab/>
+      </w:r>
+      <w:r>
+        <w:tab/>
+        <w:t>; wait</w:t>
+      </w:r>
+    </w:p>
+    <w:p>
+      <w:r>
+        <w:tab/>
+        <w:t>RET</w:t>
+      </w:r>
+    </w:p>
+    <w:p>
+      <w:r>
+        <w:t>; -------  end procedure sendcharacter -------</w:t>
+      </w:r>
+    </w:p>
+    <w:p/>
+    <w:p>
+      <w:r>
+        <w:t>SendCmd:</w:t>
+      </w:r>
+    </w:p>
+    <w:p>
+      <w:r>
+        <w:tab/>
+        <w:t>CLR P1.3</w:t>
+      </w:r>
+      <w:r>
+        <w:tab/>
+      </w:r>
+      <w:r>
+        <w:tab/>
+        <w:t>; P1.3=0 =&gt; RS=0 =&gt; Because we are sending a Cmd</w:t>
+      </w:r>
+    </w:p>
+    <w:p>
+      <w:r>
+        <w:tab/>
+        <w:t>ACALL SEND_CHAR</w:t>
+      </w:r>
+      <w:r>
+        <w:tab/>
+        <w:t>; SEND_CHAR will send every bit in the accumalator</w:t>
+      </w:r>
+    </w:p>
+    <w:p>
+      <w:r>
+        <w:tab/>
+        <w:t>RET</w:t>
+      </w:r>
+    </w:p>
+    <w:p/>
+    <w:p>
+      <w:r>
+        <w:t>SendData:</w:t>
+      </w:r>
+    </w:p>
+    <w:p>
+      <w:r>
+        <w:tab/>
+        <w:t>SETB P1.3</w:t>
+      </w:r>
+      <w:r>
+        <w:tab/>
+      </w:r>
+      <w:r>
+        <w:tab/>
+        <w:t>; P1.3=1 =&gt; RS=1 =&gt; Because we are sending a Cmd</w:t>
+      </w:r>
+    </w:p>
+    <w:p>
+      <w:r>
+        <w:tab/>
+        <w:t>ACALL SEND_CHAR</w:t>
+      </w:r>
+      <w:r>
+        <w:tab/>
+        <w:t>; SEND_CHAR will send every bit in the accumalator</w:t>
+      </w:r>
+    </w:p>
+    <w:p>
+      <w:r>
+        <w:tab/>
+        <w:t>RET</w:t>
+      </w:r>
+    </w:p>
+    <w:p/>
+    <w:p>
+      <w:r>
+        <w:t>STOP:</w:t>
+      </w:r>
+    </w:p>
+    <w:p>
+      <w:r>
+        <w:tab/>
+        <w:t>RET</w:t>
+      </w:r>
+    </w:p>
+    <w:p/>
+    <w:p>
+      <w:r>
+        <w:t>;----------------------------------END OF LCD PROCEDURES---------</w:t>
+      </w:r>
+    </w:p>
+    <w:p/>
+    <w:p>
+      <w:r>
+        <w:t>;----------------------------------START OF SERIAL PROCEDURES----</w:t>
+      </w:r>
+    </w:p>
+    <w:p/>
+    <w:p>
+      <w:r>
+        <w:t>START_SERIAL:</w:t>
+      </w:r>
+    </w:p>
+    <w:p>
+      <w:r>
+        <w:tab/>
+        <w:t>CLR SM0</w:t>
+      </w:r>
+      <w:r>
+        <w:tab/>
+      </w:r>
+      <w:r>
+        <w:tab/>
+      </w:r>
+      <w:r>
+        <w:tab/>
+        <w:t xml:space="preserve">; </w:t>
+      </w:r>
+    </w:p>
+    <w:p>
+      <w:r>
+        <w:tab/>
+        <w:t>SETB SM1</w:t>
+      </w:r>
+      <w:r>
+        <w:tab/>
+      </w:r>
+      <w:r>
+        <w:tab/>
+        <w:t>; put serial port in 8-bit UART mode</w:t>
+      </w:r>
+    </w:p>
+    <w:p>
+      <w:r>
+        <w:tab/>
+        <w:t>SETB REN</w:t>
+      </w:r>
+      <w:r>
+        <w:tab/>
+      </w:r>
+      <w:r>
+        <w:tab/>
+        <w:t>; enable recieving of serial port</w:t>
+      </w:r>
+    </w:p>
+    <w:p/>
+    <w:p>
+      <w:r>
+        <w:tab/>
+        <w:t>MOV TMOD, #20H</w:t>
+      </w:r>
+      <w:r>
+        <w:tab/>
+      </w:r>
+      <w:r>
+        <w:tab/>
+        <w:t>; put timer 1 in 8-bit auto-reload interval timing mode</w:t>
+      </w:r>
+    </w:p>
+    <w:p>
+      <w:r>
+        <w:tab/>
+        <w:t>MOV TH1, #0FAH</w:t>
+      </w:r>
+      <w:r>
+        <w:tab/>
+      </w:r>
+      <w:r>
+        <w:tab/>
+        <w:t>; put -3 in timer 1 high byte (timer will overflow every 3 us)</w:t>
+      </w:r>
+    </w:p>
+    <w:p>
+      <w:r>
+        <w:tab/>
+        <w:t>MOV TL1, #0FAH</w:t>
+      </w:r>
+      <w:r>
+        <w:tab/>
+      </w:r>
+      <w:r>
+        <w:tab/>
+        <w:t xml:space="preserve">; put same value in low byte </w:t>
+      </w:r>
+    </w:p>
+    <w:p>
+      <w:r>
+        <w:tab/>
+        <w:t>SETB TR1</w:t>
+      </w:r>
+      <w:r>
+        <w:tab/>
+      </w:r>
+      <w:r>
+        <w:tab/>
+        <w:t>; start timer 1</w:t>
+      </w:r>
+    </w:p>
+    <w:p>
+      <w:r>
+        <w:tab/>
+        <w:t>MOV R0,#30H</w:t>
+      </w:r>
+      <w:r>
+        <w:tab/>
+      </w:r>
+      <w:r>
+        <w:tab/>
+        <w:t>; location to store received string</w:t>
+      </w:r>
+    </w:p>
+    <w:p>
+      <w:r>
+        <w:t>LOOP:</w:t>
+      </w:r>
+      <w:r>
+        <w:tab/>
+      </w:r>
+    </w:p>
+    <w:p>
+      <w:r>
+        <w:tab/>
+        <w:t>JNB RI, LOOP</w:t>
+      </w:r>
+      <w:r>
+        <w:tab/>
+      </w:r>
+      <w:r>
+        <w:tab/>
+        <w:t xml:space="preserve">; wait for character to be received </w:t>
+      </w:r>
+    </w:p>
+    <w:p>
+      <w:r>
+        <w:tab/>
+        <w:t>CLR RI</w:t>
+      </w:r>
+      <w:r>
+        <w:tab/>
+      </w:r>
+      <w:r>
+        <w:tab/>
+      </w:r>
+      <w:r>
+        <w:tab/>
+        <w:t>;</w:t>
+      </w:r>
+    </w:p>
+    <w:p>
+      <w:r>
+        <w:tab/>
+        <w:t>MOV A,SBUF</w:t>
+      </w:r>
+      <w:r>
+        <w:tab/>
+      </w:r>
+      <w:r>
+        <w:tab/>
+        <w:t>; read character</w:t>
+      </w:r>
+    </w:p>
+    <w:p>
+      <w:r>
+        <w:tab/>
+        <w:t>CJNE A,#0DH, STORE</w:t>
+      </w:r>
+      <w:r>
+        <w:tab/>
+        <w:t>; if not end of line, store it</w:t>
+      </w:r>
+    </w:p>
+    <w:p>
+      <w:r>
+        <w:tab/>
+      </w:r>
+      <w:r>
+        <w:tab/>
+      </w:r>
+      <w:r>
+        <w:tab/>
+      </w:r>
+      <w:r>
+        <w:tab/>
+        <w:t>; END OF string</w:t>
+      </w:r>
+    </w:p>
+    <w:p>
+      <w:r>
+        <w:tab/>
+        <w:t>MOV @R0,#23H</w:t>
+      </w:r>
+      <w:r>
+        <w:tab/>
+      </w:r>
+      <w:r>
+        <w:tab/>
+        <w:t>; store receive character in memory</w:t>
+      </w:r>
+    </w:p>
+    <w:p>
+      <w:r>
+        <w:tab/>
+        <w:t>SJMP FINISH_RECIEVE</w:t>
+      </w:r>
+    </w:p>
+    <w:p>
+      <w:r>
+        <w:t>START_PRINTING_SERIAL:</w:t>
+      </w:r>
+    </w:p>
+    <w:p>
+      <w:r>
+        <w:tab/>
+        <w:t>MOV R0,#30H</w:t>
+      </w:r>
+      <w:r>
+        <w:tab/>
+      </w:r>
+      <w:r>
+        <w:tab/>
+        <w:t xml:space="preserve">; else, start sending </w:t>
+      </w:r>
+    </w:p>
+    <w:p>
+      <w:r>
+        <w:t>PRINT:</w:t>
+      </w:r>
+    </w:p>
+    <w:p>
+      <w:r>
+        <w:tab/>
+        <w:t>MOV A,@R0</w:t>
+      </w:r>
+      <w:r>
+        <w:tab/>
+      </w:r>
+      <w:r>
+        <w:tab/>
+        <w:t>; read character from memory</w:t>
+      </w:r>
+    </w:p>
+    <w:p>
+      <w:r>
+        <w:tab/>
+        <w:t>MOV SBUF,A</w:t>
+      </w:r>
+      <w:r>
+        <w:tab/>
+      </w:r>
+      <w:r>
+        <w:tab/>
+        <w:t>; send it to serial port</w:t>
+      </w:r>
+    </w:p>
+    <w:p>
+      <w:r>
+        <w:t>LOOP2:  JNB TI,LOOP2</w:t>
+      </w:r>
+      <w:r>
+        <w:tab/>
+      </w:r>
+      <w:r>
+        <w:tab/>
+        <w:t>; wait till transmission finish</w:t>
+      </w:r>
+    </w:p>
+    <w:p>
+      <w:r>
+        <w:tab/>
+        <w:t>CLR TI</w:t>
+      </w:r>
+      <w:r>
+        <w:tab/>
+      </w:r>
+      <w:r>
+        <w:tab/>
+      </w:r>
+      <w:r>
+        <w:tab/>
+        <w:t>;</w:t>
+      </w:r>
+    </w:p>
+    <w:p>
+      <w:r>
+        <w:tab/>
+        <w:t>INC R0</w:t>
+      </w:r>
+      <w:r>
+        <w:tab/>
+      </w:r>
+      <w:r>
+        <w:tab/>
+      </w:r>
+      <w:r>
+        <w:tab/>
+        <w:t>; increment pointer</w:t>
+      </w:r>
+    </w:p>
+    <w:p>
+      <w:r>
+        <w:tab/>
+        <w:t>DJNZ R1,PRINT</w:t>
+      </w:r>
+      <w:r>
+        <w:tab/>
+      </w:r>
+      <w:r>
+        <w:tab/>
+        <w:t>; check if end of string (# of char)</w:t>
+      </w:r>
+    </w:p>
+    <w:p>
+      <w:r>
+        <w:tab/>
+        <w:t>SJMP $</w:t>
+      </w:r>
+      <w:r>
+        <w:tab/>
+      </w:r>
+      <w:r>
+        <w:tab/>
+      </w:r>
+      <w:r>
+        <w:tab/>
+      </w:r>
+    </w:p>
+    <w:p/>
+    <w:p>
+      <w:r>
+        <w:t>STORE:</w:t>
+      </w:r>
+      <w:r>
+        <w:tab/>
+      </w:r>
+    </w:p>
+    <w:p>
+      <w:r>
+        <w:tab/>
+        <w:t>MOV @R0,A</w:t>
+      </w:r>
+      <w:r>
+        <w:tab/>
+      </w:r>
+      <w:r>
+        <w:tab/>
+        <w:t>; store receive character in memory</w:t>
+      </w:r>
+    </w:p>
+    <w:p>
+      <w:r>
+        <w:tab/>
+        <w:t>INC R0</w:t>
+      </w:r>
+      <w:r>
+        <w:tab/>
+      </w:r>
+      <w:r>
+        <w:tab/>
+      </w:r>
+      <w:r>
+        <w:tab/>
+        <w:t>; update memory pointer</w:t>
+      </w:r>
+    </w:p>
+    <w:p>
+      <w:r>
+        <w:tab/>
+        <w:t>SJMP LOOP</w:t>
+      </w:r>
+      <w:r>
+        <w:tab/>
+      </w:r>
+      <w:r>
+        <w:tab/>
+        <w:t>; repeat</w:t>
+      </w:r>
+    </w:p>
+    <w:p/>
+    <w:p>
+      <w:r>
+        <w:t>FINISH_RECIEVE:</w:t>
+      </w:r>
+    </w:p>
+    <w:p>
+      <w:r>
+        <w:tab/>
+        <w:t>RET</w:t>
+      </w:r>
+    </w:p>
+    <w:p>
+      <w:r>
+        <w:t>;-------------------------------END OF SERIAL PROCEDURES-----</w:t>
+      </w:r>
+    </w:p>
+    <w:p/>
+    <w:p>
+      <w:r>
+        <w:t>;-------------------------------START OF KEYPAD PROCEDURES------</w:t>
+      </w:r>
+    </w:p>
+    <w:p/>
+    <w:p>
+      <w:r>
+        <w:t xml:space="preserve">GET_KEY:  </w:t>
+      </w:r>
+    </w:p>
+    <w:p>
+      <w:r>
+        <w:tab/>
+        <w:t>RLC A</w:t>
+      </w:r>
+      <w:r>
+        <w:tab/>
+      </w:r>
+      <w:r>
+        <w:tab/>
+      </w:r>
+      <w:r>
+        <w:tab/>
+        <w:t>;skip D7 data (unused)</w:t>
+      </w:r>
+    </w:p>
+    <w:p>
+      <w:r>
+        <w:t>GET:</w:t>
+      </w:r>
+    </w:p>
+    <w:p>
+      <w:r>
+        <w:tab/>
+        <w:t>RLC A                    ;see if any CY bit low</w:t>
+      </w:r>
+    </w:p>
+    <w:p>
+      <w:r>
+        <w:tab/>
+        <w:t xml:space="preserve">JNC MATCH                ;if zero, get the key number        </w:t>
+      </w:r>
+    </w:p>
+    <w:p>
+      <w:r>
+        <w:tab/>
+        <w:t>INC DPTR                 ;point to next col. address</w:t>
+      </w:r>
+    </w:p>
+    <w:p>
+      <w:r>
+        <w:tab/>
+        <w:t>SJMP GET               ;keep searching</w:t>
+      </w:r>
+    </w:p>
+    <w:p>
+      <w:r>
+        <w:t xml:space="preserve">MATCH: </w:t>
+      </w:r>
+    </w:p>
+    <w:p>
+      <w:r>
+        <w:tab/>
+        <w:t>CLR A                    ;set A=0 (match is found)</w:t>
+      </w:r>
+    </w:p>
+    <w:p>
+      <w:r>
+        <w:tab/>
+        <w:t>MOVC A,@A+DPTR           ;get key number from table, store result in A</w:t>
+      </w:r>
+    </w:p>
+    <w:p>
+      <w:r>
+        <w:tab/>
+        <w:t>INC A</w:t>
+      </w:r>
+    </w:p>
+    <w:p>
+      <w:r>
+        <w:tab/>
+        <w:t>RET</w:t>
+      </w:r>
+    </w:p>
+    <w:p>
+      <w:r>
+        <w:t>;------------</w:t>
+      </w:r>
+    </w:p>
+    <w:p>
+      <w:r>
+        <w:t>NoKeyPressed:</w:t>
+      </w:r>
+    </w:p>
+    <w:p>
+      <w:r>
+        <w:t xml:space="preserve">      MOV P0,#01110000B      ; GROUND all rows</w:t>
+      </w:r>
+    </w:p>
+    <w:p>
+      <w:r>
+        <w:t xml:space="preserve">      MOV A,P0               ;  read all col.</w:t>
+      </w:r>
+    </w:p>
+    <w:p>
+      <w:r>
+        <w:t xml:space="preserve">      ANL A,#01110000B       ;  masked unused bits</w:t>
+      </w:r>
+    </w:p>
+    <w:p>
+      <w:r>
+        <w:t xml:space="preserve">      CJNE A,#01110000B,NoKey   ; check til all keys released, is any col. == 0?</w:t>
+      </w:r>
+    </w:p>
+    <w:p>
+      <w:r>
+        <w:t xml:space="preserve">      SJMP NoKeyPressed</w:t>
+      </w:r>
+    </w:p>
+    <w:p>
+      <w:r>
+        <w:t>NoKey:</w:t>
+      </w:r>
+    </w:p>
+    <w:p>
+      <w:r>
+        <w:t xml:space="preserve">      RET</w:t>
+      </w:r>
+    </w:p>
+    <w:p>
+      <w:r>
+        <w:t>;-------------</w:t>
+      </w:r>
+    </w:p>
+    <w:p>
+      <w:r>
+        <w:t xml:space="preserve">CHECK:    </w:t>
+      </w:r>
+    </w:p>
+    <w:p>
+      <w:r>
+        <w:t xml:space="preserve">      MOV P0,#01110000B      ; GROUND all rows</w:t>
+      </w:r>
+    </w:p>
+    <w:p>
+      <w:r>
+        <w:t xml:space="preserve">      MOV A,P0               ;  read all col.</w:t>
+      </w:r>
+    </w:p>
+    <w:p>
+      <w:r>
+        <w:t xml:space="preserve">      ANL A,#01110000B       ;  masked unused bits</w:t>
+      </w:r>
+    </w:p>
+    <w:p>
+      <w:r>
+        <w:t xml:space="preserve">      CJNE A,#01110000B,CHECK   ; check til all keys released, is any col. == 0?</w:t>
+      </w:r>
+    </w:p>
+    <w:p>
+      <w:r>
+        <w:t xml:space="preserve">DOUBLE_CHECK:           </w:t>
+      </w:r>
+    </w:p>
+    <w:p>
+      <w:r>
+        <w:t xml:space="preserve">      MOV A,P0                 ;see if any key is pressed</w:t>
+      </w:r>
+    </w:p>
+    <w:p>
+      <w:r>
+        <w:t xml:space="preserve">      ANL A,#01110000B         ;mask unused bits</w:t>
+      </w:r>
+    </w:p>
+    <w:p>
+      <w:r>
+        <w:t xml:space="preserve">      CJNE A,#01110000B,PRESSED  ;key pressed, await closure</w:t>
+      </w:r>
+    </w:p>
+    <w:p>
+      <w:r>
+        <w:t xml:space="preserve">      SJMP DOUBLE_CHECK</w:t>
+      </w:r>
+    </w:p>
+    <w:p>
+      <w:r>
+        <w:t>PRESSED:</w:t>
+      </w:r>
+    </w:p>
+    <w:p>
+      <w:r>
+        <w:t xml:space="preserve">      RET</w:t>
+      </w:r>
+    </w:p>
+    <w:p>
+      <w:r>
+        <w:t>;-------------</w:t>
+      </w:r>
+    </w:p>
+    <w:p>
+      <w:r>
+        <w:t>WhichRow:          ;find which key is is pressed</w:t>
+      </w:r>
+    </w:p>
+    <w:p>
+      <w:r>
+        <w:t xml:space="preserve">       MOV P0,#01111110B        ;ground row 0</w:t>
+      </w:r>
+    </w:p>
+    <w:p>
+      <w:r>
+        <w:t xml:space="preserve">       MOV A,P0                 ;read all columns</w:t>
+      </w:r>
+    </w:p>
+    <w:p>
+      <w:r>
+        <w:t xml:space="preserve">       ANL A,#01110000B         ;mask unused bits</w:t>
+      </w:r>
+    </w:p>
+    <w:p>
+      <w:r>
+        <w:t xml:space="preserve">       CJNE A,#01110000B,ROW_0  ;key row 0, find the col.</w:t>
+      </w:r>
+    </w:p>
+    <w:p>
+      <w:r>
+        <w:t xml:space="preserve">       MOV P0,#01111101B        ;ground row 1</w:t>
+      </w:r>
+    </w:p>
+    <w:p>
+      <w:r>
+        <w:t xml:space="preserve">       MOV A,P0                 ;read all columns</w:t>
+      </w:r>
+    </w:p>
+    <w:p>
+      <w:r>
+        <w:t xml:space="preserve">       ANL A,#01110000B         ;mask unused bits </w:t>
+      </w:r>
+    </w:p>
+    <w:p>
+      <w:r>
+        <w:t xml:space="preserve">       CJNE A,#01110000B,ROW_1  ;keyrow 1, find the col.</w:t>
+      </w:r>
+    </w:p>
+    <w:p>
+      <w:r>
+        <w:t xml:space="preserve">       MOV P0,#01111011B        ;ground row 2</w:t>
+      </w:r>
+    </w:p>
+    <w:p>
+      <w:r>
+        <w:t xml:space="preserve">       MOV A,P0                 ;read all columns</w:t>
+      </w:r>
+    </w:p>
+    <w:p>
+      <w:r>
+        <w:t xml:space="preserve">       ANL A,#01110000B         ;mask unused bits</w:t>
+      </w:r>
+    </w:p>
+    <w:p>
+      <w:r>
+        <w:t xml:space="preserve">       CJNE A,#01110000B,ROW_2  ;key row 2, find the col.</w:t>
+      </w:r>
+    </w:p>
+    <w:p>
+      <w:r>
+        <w:t xml:space="preserve">       MOV P0,#01110111B        ;ground row 3</w:t>
+      </w:r>
+    </w:p>
+    <w:p>
+      <w:r>
+        <w:t xml:space="preserve">       MOV A,P0                 ;read all columns</w:t>
+      </w:r>
+    </w:p>
+    <w:p>
+      <w:r>
+        <w:t xml:space="preserve">       ANL A,#01110000B         ;mask unused bits</w:t>
+      </w:r>
+    </w:p>
+    <w:p>
+      <w:r>
+        <w:t xml:space="preserve">       CJNE A,#01110000B,ROW_3  ;keyrow 3, find the col.</w:t>
+      </w:r>
+    </w:p>
+    <w:p>
+      <w:r>
+        <w:t xml:space="preserve">       RET                      ;if none, false input, return</w:t>
+      </w:r>
+    </w:p>
+    <w:p/>
+    <w:p>
+      <w:r>
+        <w:t xml:space="preserve">ROW_0: MOV DPTR,#KCODE0         ;set DPTR=start of row 0        </w:t>
+      </w:r>
+    </w:p>
+    <w:p>
+      <w:r>
+        <w:t xml:space="preserve">       RET                ;find col. key belongs to</w:t>
+      </w:r>
+    </w:p>
+    <w:p>
+      <w:r>
+        <w:t>ROW_1: MOV DPTR,#KCODE1         ;set DPTR=start of row 1</w:t>
+      </w:r>
+    </w:p>
+    <w:p>
+      <w:r>
+        <w:t xml:space="preserve">       RET                ;find col. key belongs to</w:t>
+      </w:r>
+    </w:p>
+    <w:p>
+      <w:r>
+        <w:t xml:space="preserve">ROW_2: MOV DPTR,#KCODE2         ;set DPTR=start of row 2 </w:t>
+      </w:r>
+    </w:p>
+    <w:p>
+      <w:r>
+        <w:t xml:space="preserve">       RET                ;find col. key belongs to</w:t>
+      </w:r>
+    </w:p>
+    <w:p>
+      <w:r>
+        <w:t>ROW_3: MOV DPTR,#KCODE3         ;set DPTR=start of row 3</w:t>
+      </w:r>
+    </w:p>
+    <w:p>
+      <w:r>
+        <w:t xml:space="preserve">       RET </w:t>
+      </w:r>
+    </w:p>
+    <w:p>
+      <w:r>
+        <w:t>;-------------------------------END OF KEYPAD PROCEDURES------</w:t>
+      </w:r>
+    </w:p>
+    <w:p/>
+    <w:p>
+      <w:r>
+        <w:t>;-------------------------------START OF ENCRYPTING/DECRYPTING MACHINE------</w:t>
+      </w:r>
+    </w:p>
+    <w:p/>
+    <w:p>
+      <w:r>
+        <w:t>START_MACHINE:</w:t>
+      </w:r>
+    </w:p>
+    <w:p>
+      <w:r>
+        <w:tab/>
+        <w:t>MOV R0,#30H</w:t>
+      </w:r>
+      <w:r>
+        <w:tab/>
+      </w:r>
+      <w:r>
+        <w:tab/>
+        <w:t>; POINT TO START OF RECIEVED MESSAGE</w:t>
+      </w:r>
+    </w:p>
+    <w:p>
+      <w:r>
+        <w:tab/>
+        <w:t>MOV R1,#50H</w:t>
+      </w:r>
+      <w:r>
+        <w:tab/>
+      </w:r>
+      <w:r>
+        <w:tab/>
+        <w:t>; STORE RESULT</w:t>
+      </w:r>
+    </w:p>
+    <w:p>
+      <w:r>
+        <w:tab/>
+        <w:t>MOV A,@R0</w:t>
+      </w:r>
+    </w:p>
+    <w:p>
+      <w:r>
+        <w:tab/>
+        <w:t>CJNE A,#31H,DO_ENCRYPT</w:t>
+      </w:r>
+      <w:r>
+        <w:tab/>
+      </w:r>
+      <w:r>
+        <w:tab/>
+        <w:t>; IF NOT 1, encrypt</w:t>
+      </w:r>
+    </w:p>
+    <w:p>
+      <w:r>
+        <w:tab/>
+        <w:t>MOV A,@R0</w:t>
+      </w:r>
+      <w:r>
+        <w:tab/>
+      </w:r>
+      <w:r>
+        <w:tab/>
+      </w:r>
+      <w:r>
+        <w:tab/>
+      </w:r>
+      <w:r>
+        <w:tab/>
+      </w:r>
+      <w:r>
+        <w:tab/>
+        <w:t>; MOVE FIRST VALUE INTO A</w:t>
+      </w:r>
+    </w:p>
+    <w:p>
+      <w:r>
+        <w:tab/>
+        <w:t>LCALL DECRYPT</w:t>
+      </w:r>
+    </w:p>
+    <w:p>
+      <w:r>
+        <w:tab/>
+        <w:t>LJMP DISPLAY_RESULT</w:t>
+      </w:r>
+      <w:r>
+        <w:tab/>
+      </w:r>
+      <w:r>
+        <w:tab/>
+      </w:r>
+      <w:r>
+        <w:tab/>
+      </w:r>
+      <w:r>
+        <w:tab/>
+      </w:r>
+    </w:p>
+    <w:p>
+      <w:r>
+        <w:t>DO_ENCRYPT:</w:t>
+      </w:r>
+    </w:p>
+    <w:p>
+      <w:r>
+        <w:tab/>
+        <w:t>MOV A,@R0</w:t>
+      </w:r>
+    </w:p>
+    <w:p>
+      <w:r>
+        <w:tab/>
+        <w:t>LCALL ENCRYPT</w:t>
+      </w:r>
+    </w:p>
+    <w:p>
+      <w:r>
+        <w:tab/>
+        <w:t>LJMP DISPLAY_RESULT</w:t>
+      </w:r>
+    </w:p>
+    <w:p/>
+    <w:p>
+      <w:r>
+        <w:t>DECRYPT:</w:t>
+      </w:r>
+    </w:p>
+    <w:p>
+      <w:r>
+        <w:tab/>
+        <w:t>SJMP CHECKEND</w:t>
+      </w:r>
+      <w:r>
+        <w:tab/>
+        <w:t>; CHECK IF AT END OF MSG</w:t>
+      </w:r>
+    </w:p>
+    <w:p>
+      <w:r>
+        <w:t>CONTEN:</w:t>
+      </w:r>
+      <w:r>
+        <w:tab/>
+      </w:r>
+      <w:r>
+        <w:tab/>
+      </w:r>
+      <w:r>
+        <w:tab/>
+      </w:r>
+      <w:r>
+        <w:tab/>
+      </w:r>
+      <w:r>
+        <w:tab/>
+        <w:t>; CONT. DECRYPTING</w:t>
+      </w:r>
+    </w:p>
+    <w:p>
+      <w:r>
+        <w:tab/>
+        <w:t>ACALL SHIFTRIGHT</w:t>
+      </w:r>
+    </w:p>
+    <w:p>
+      <w:r>
+        <w:t>DECRESULT:</w:t>
+      </w:r>
+      <w:r>
+        <w:tab/>
+      </w:r>
+      <w:r>
+        <w:tab/>
+      </w:r>
+      <w:r>
+        <w:tab/>
+        <w:t>; STORE RESULT OF DECRYPTION</w:t>
+      </w:r>
+    </w:p>
+    <w:p>
+      <w:r>
+        <w:tab/>
+        <w:t>MOV @R1,A</w:t>
+      </w:r>
+      <w:r>
+        <w:tab/>
+      </w:r>
+      <w:r>
+        <w:tab/>
+      </w:r>
+      <w:r>
+        <w:tab/>
+        <w:t>; STORE RESULT IN RAM</w:t>
+      </w:r>
+    </w:p>
+    <w:p>
+      <w:r>
+        <w:tab/>
+        <w:t>INC R1</w:t>
+      </w:r>
+      <w:r>
+        <w:tab/>
+      </w:r>
+      <w:r>
+        <w:tab/>
+      </w:r>
+      <w:r>
+        <w:tab/>
+      </w:r>
+      <w:r>
+        <w:tab/>
+        <w:t>; INC TO STORE IN NEXT RAM LOCATION</w:t>
+      </w:r>
+    </w:p>
+    <w:p>
+      <w:r>
+        <w:tab/>
+        <w:t>INC R0</w:t>
+      </w:r>
+      <w:r>
+        <w:tab/>
+      </w:r>
+      <w:r>
+        <w:tab/>
+      </w:r>
+      <w:r>
+        <w:tab/>
+      </w:r>
+      <w:r>
+        <w:tab/>
+        <w:t>; POINT TO NEXT CHAR</w:t>
+      </w:r>
+    </w:p>
+    <w:p>
+      <w:r>
+        <w:tab/>
+        <w:t>CLR A</w:t>
+      </w:r>
+    </w:p>
+    <w:p>
+      <w:r>
+        <w:tab/>
+        <w:t>MOV A,@R0</w:t>
+      </w:r>
+      <w:r>
+        <w:tab/>
+        <w:t>; FETCH NEXT CHAR</w:t>
+      </w:r>
+    </w:p>
+    <w:p>
+      <w:r>
+        <w:tab/>
+        <w:t>SJMP DECRYPT</w:t>
+      </w:r>
+    </w:p>
+    <w:p/>
+    <w:p>
+      <w:r>
+        <w:t>SHIFTRIGHT:</w:t>
+      </w:r>
+    </w:p>
+    <w:p>
+      <w:r>
+        <w:tab/>
+        <w:t>CJNE A,#58H,NOTX</w:t>
+      </w:r>
+    </w:p>
+    <w:p>
+      <w:r>
+        <w:tab/>
+        <w:t>MOV A,#41H</w:t>
+      </w:r>
+    </w:p>
+    <w:p>
+      <w:r>
+        <w:tab/>
+        <w:t>RET</w:t>
+      </w:r>
+    </w:p>
+    <w:p>
+      <w:r>
+        <w:t>NOTX:</w:t>
+      </w:r>
+      <w:r>
+        <w:tab/>
+        <w:t>CJNE A,#59H,NOTY</w:t>
+      </w:r>
+    </w:p>
+    <w:p>
+      <w:r>
+        <w:tab/>
+        <w:t>MOV A,#42H</w:t>
+      </w:r>
+    </w:p>
+    <w:p>
+      <w:r>
+        <w:tab/>
+        <w:t>RET</w:t>
+      </w:r>
+    </w:p>
+    <w:p>
+      <w:r>
+        <w:t>NOTY:</w:t>
+      </w:r>
+      <w:r>
+        <w:tab/>
+        <w:t>CJNE A,#5AH,NOTZ</w:t>
+      </w:r>
+    </w:p>
+    <w:p>
+      <w:r>
+        <w:tab/>
+        <w:t>MOV A,#43H</w:t>
+      </w:r>
+    </w:p>
+    <w:p>
+      <w:r>
+        <w:tab/>
+        <w:t>RET</w:t>
+      </w:r>
+    </w:p>
+    <w:p>
+      <w:r>
+        <w:t>NOTZ:</w:t>
+      </w:r>
+      <w:r>
+        <w:tab/>
+        <w:t>CJNE A,#78H,LNOTy</w:t>
+      </w:r>
+    </w:p>
+    <w:p>
+      <w:r>
+        <w:tab/>
+        <w:t>MOV A,#61H</w:t>
+      </w:r>
+    </w:p>
+    <w:p>
+      <w:r>
+        <w:tab/>
+        <w:t>RET</w:t>
+      </w:r>
+    </w:p>
+    <w:p>
+      <w:r>
+        <w:t>LNOTy:</w:t>
+      </w:r>
+      <w:r>
+        <w:tab/>
+        <w:t>CJNE A,#79H,LNOTx</w:t>
+      </w:r>
+    </w:p>
+    <w:p>
+      <w:r>
+        <w:tab/>
+        <w:t>MOV A,#62H</w:t>
+      </w:r>
+    </w:p>
+    <w:p>
+      <w:r>
+        <w:tab/>
+        <w:t>RET</w:t>
+      </w:r>
+    </w:p>
+    <w:p>
+      <w:r>
+        <w:t>LNOTx:</w:t>
+      </w:r>
+      <w:r>
+        <w:tab/>
+        <w:t>CJNE A,#7AH,LNOTz</w:t>
+      </w:r>
+    </w:p>
+    <w:p>
+      <w:r>
+        <w:tab/>
+        <w:t>MOV A,#63H</w:t>
+      </w:r>
+    </w:p>
+    <w:p>
+      <w:r>
+        <w:tab/>
+        <w:t>RET</w:t>
+      </w:r>
+    </w:p>
+    <w:p>
+      <w:r>
+        <w:t>LNOTz:</w:t>
+      </w:r>
+    </w:p>
+    <w:p>
+      <w:r>
+        <w:tab/>
+        <w:t>ADD A,#3H</w:t>
+      </w:r>
+    </w:p>
+    <w:p>
+      <w:r>
+        <w:tab/>
+        <w:t>RET</w:t>
+      </w:r>
+    </w:p>
+    <w:p/>
+    <w:p>
+      <w:r>
+        <w:t>ENCRYPT:</w:t>
+      </w:r>
+    </w:p>
+    <w:p>
+      <w:r>
+        <w:tab/>
+        <w:t>SJMP CHECKEND</w:t>
+      </w:r>
+      <w:r>
+        <w:tab/>
+        <w:t>; CHECK IF AT END OF MSG</w:t>
+      </w:r>
+    </w:p>
+    <w:p>
+      <w:r>
+        <w:t>CONTDE:</w:t>
+      </w:r>
+      <w:r>
+        <w:tab/>
+      </w:r>
+      <w:r>
+        <w:tab/>
+      </w:r>
+      <w:r>
+        <w:tab/>
+      </w:r>
+      <w:r>
+        <w:tab/>
+      </w:r>
+      <w:r>
+        <w:tab/>
+        <w:t>; CONT. ENCRYPTING</w:t>
+      </w:r>
+    </w:p>
+    <w:p>
+      <w:r>
+        <w:tab/>
+        <w:t>ACALL SHIFTLEFT</w:t>
+      </w:r>
+    </w:p>
+    <w:p>
+      <w:r>
+        <w:t>ENCRESULT:</w:t>
+      </w:r>
+      <w:r>
+        <w:tab/>
+      </w:r>
+      <w:r>
+        <w:tab/>
+      </w:r>
+      <w:r>
+        <w:tab/>
+        <w:t>; STORE RESULT OF ENCRYPTION</w:t>
+      </w:r>
+    </w:p>
+    <w:p>
+      <w:r>
+        <w:tab/>
+        <w:t>MOV @R1,A</w:t>
+      </w:r>
+      <w:r>
+        <w:tab/>
+      </w:r>
+      <w:r>
+        <w:tab/>
+      </w:r>
+      <w:r>
+        <w:tab/>
+        <w:t>; STORE RESULT IN RAM</w:t>
+      </w:r>
+    </w:p>
+    <w:p>
+      <w:r>
+        <w:tab/>
+        <w:t>INC R1</w:t>
+      </w:r>
+      <w:r>
+        <w:tab/>
+      </w:r>
+      <w:r>
+        <w:tab/>
+      </w:r>
+      <w:r>
+        <w:tab/>
+      </w:r>
+      <w:r>
+        <w:tab/>
+        <w:t>; INC TO STORE IN NEXT RAM LOCATION</w:t>
+      </w:r>
+    </w:p>
+    <w:p>
+      <w:r>
+        <w:tab/>
+        <w:t>INC R0</w:t>
+      </w:r>
+      <w:r>
+        <w:tab/>
+      </w:r>
+      <w:r>
+        <w:tab/>
+      </w:r>
+      <w:r>
+        <w:tab/>
+      </w:r>
+      <w:r>
+        <w:tab/>
+        <w:t>; POINT TO NEXT CHAR</w:t>
+      </w:r>
+    </w:p>
+    <w:p>
+      <w:r>
+        <w:tab/>
+        <w:t>CLR A</w:t>
+      </w:r>
+    </w:p>
+    <w:p>
+      <w:r>
+        <w:tab/>
+        <w:t>MOV A,@R0</w:t>
+      </w:r>
+      <w:r>
+        <w:tab/>
+        <w:t>; FETCH NEXT CHAR</w:t>
+      </w:r>
+    </w:p>
+    <w:p>
+      <w:r>
+        <w:tab/>
+        <w:t>SJMP ENCRYPT</w:t>
+      </w:r>
+    </w:p>
+    <w:p/>
+    <w:p>
+      <w:r>
+        <w:t>SHIFTLEFT:</w:t>
+      </w:r>
+    </w:p>
+    <w:p>
+      <w:r>
+        <w:tab/>
+        <w:t>CJNE A,#41H,NOTA</w:t>
+      </w:r>
+    </w:p>
+    <w:p>
+      <w:r>
+        <w:tab/>
+        <w:t>MOV A,#58H</w:t>
+      </w:r>
+    </w:p>
+    <w:p>
+      <w:r>
+        <w:tab/>
+        <w:t>RET</w:t>
+      </w:r>
+    </w:p>
+    <w:p>
+      <w:r>
+        <w:t>NOTA:</w:t>
+      </w:r>
+      <w:r>
+        <w:tab/>
+        <w:t>CJNE A,#42H,NOTB</w:t>
+      </w:r>
+    </w:p>
+    <w:p>
+      <w:r>
+        <w:tab/>
+        <w:t>MOV A,#59H</w:t>
+      </w:r>
+    </w:p>
+    <w:p>
+      <w:r>
+        <w:tab/>
+        <w:t>RET</w:t>
+      </w:r>
+    </w:p>
+    <w:p>
+      <w:r>
+        <w:t>NOTB:</w:t>
+      </w:r>
+      <w:r>
+        <w:tab/>
+        <w:t>CJNE A,#43H,NOTC</w:t>
+      </w:r>
+    </w:p>
+    <w:p>
+      <w:r>
+        <w:tab/>
+        <w:t>MOV A,#5AH</w:t>
+      </w:r>
+    </w:p>
+    <w:p>
+      <w:r>
+        <w:tab/>
+        <w:t>RET</w:t>
+      </w:r>
+    </w:p>
+    <w:p>
+      <w:r>
+        <w:t>NOTC:</w:t>
+      </w:r>
+      <w:r>
+        <w:tab/>
+        <w:t>CJNE A,#61H,LNOTa</w:t>
+      </w:r>
+    </w:p>
+    <w:p>
+      <w:r>
+        <w:tab/>
+        <w:t>MOV A,#78H</w:t>
+      </w:r>
+    </w:p>
+    <w:p>
+      <w:r>
+        <w:tab/>
+        <w:t>RET</w:t>
+      </w:r>
+    </w:p>
+    <w:p>
+      <w:r>
+        <w:t>LNOTa:</w:t>
+      </w:r>
+      <w:r>
+        <w:tab/>
+        <w:t>CJNE A,#62H,LNOTb</w:t>
+      </w:r>
+    </w:p>
+    <w:p>
+      <w:r>
+        <w:tab/>
+        <w:t>MOV A,#79H</w:t>
+      </w:r>
+    </w:p>
+    <w:p>
+      <w:r>
+        <w:tab/>
+        <w:t>RET</w:t>
+      </w:r>
+    </w:p>
+    <w:p>
+      <w:r>
+        <w:t>LNOTb:</w:t>
+      </w:r>
+      <w:r>
+        <w:tab/>
+        <w:t>CJNE A,#63H,LNOTc</w:t>
+      </w:r>
+    </w:p>
+    <w:p>
+      <w:r>
+        <w:tab/>
+        <w:t>MOV A,#7aH</w:t>
+      </w:r>
+    </w:p>
+    <w:p>
+      <w:r>
+        <w:tab/>
+        <w:t>RET</w:t>
+      </w:r>
+    </w:p>
+    <w:p>
+      <w:r>
+        <w:t>LNOTc:</w:t>
+      </w:r>
+    </w:p>
+    <w:p>
+      <w:r>
+        <w:tab/>
+        <w:t>CLR C</w:t>
+      </w:r>
+      <w:r>
+        <w:tab/>
+      </w:r>
+      <w:r>
+        <w:tab/>
+      </w:r>
+      <w:r>
+        <w:tab/>
+      </w:r>
+      <w:r>
+        <w:tab/>
+        <w:t>; CLEAR CARRY TO MAKE SURE IT IS NOT INCLUDED IN  THE CALCULATION</w:t>
+      </w:r>
+    </w:p>
+    <w:p>
+      <w:r>
+        <w:tab/>
+        <w:t>SUBB A,#3H</w:t>
+      </w:r>
+    </w:p>
+    <w:p>
+      <w:r>
+        <w:tab/>
+        <w:t>RET</w:t>
+      </w:r>
+    </w:p>
+    <w:p/>
+    <w:p>
+      <w:r>
+        <w:t>CHARSPACE:</w:t>
+      </w:r>
+      <w:r>
+        <w:tab/>
+      </w:r>
+      <w:r>
+        <w:tab/>
+      </w:r>
+      <w:r>
+        <w:tab/>
+        <w:t>; IF THE CHARACTER IS SPACE</w:t>
+      </w:r>
+    </w:p>
+    <w:p>
+      <w:r>
+        <w:tab/>
+        <w:t>MOV @R1,A</w:t>
+      </w:r>
+      <w:r>
+        <w:tab/>
+      </w:r>
+      <w:r>
+        <w:tab/>
+      </w:r>
+      <w:r>
+        <w:tab/>
+        <w:t>; STORE RESULT IN RAM</w:t>
+      </w:r>
+    </w:p>
+    <w:p>
+      <w:r>
+        <w:tab/>
+        <w:t>INC R1</w:t>
+      </w:r>
+      <w:r>
+        <w:tab/>
+      </w:r>
+      <w:r>
+        <w:tab/>
+      </w:r>
+      <w:r>
+        <w:tab/>
+      </w:r>
+      <w:r>
+        <w:tab/>
+        <w:t>; INC TO STORE IN NEXT RAM LOCATION</w:t>
+      </w:r>
+    </w:p>
+    <w:p>
+      <w:r>
+        <w:tab/>
+        <w:t>INC R0</w:t>
+      </w:r>
+      <w:r>
+        <w:tab/>
+      </w:r>
+      <w:r>
+        <w:tab/>
+      </w:r>
+      <w:r>
+        <w:tab/>
+      </w:r>
+      <w:r>
+        <w:tab/>
+        <w:t>; POINT TO NEXT CHAR</w:t>
+      </w:r>
+    </w:p>
+    <w:p>
+      <w:r>
+        <w:tab/>
+        <w:t>CLR A</w:t>
+      </w:r>
+    </w:p>
+    <w:p>
+      <w:r>
+        <w:tab/>
+        <w:t>MOV A,@R0</w:t>
+      </w:r>
+      <w:r>
+        <w:tab/>
+      </w:r>
+      <w:r>
+        <w:tab/>
+        <w:t>; FETCH NEXT CHAR</w:t>
+      </w:r>
+    </w:p>
+    <w:p>
+      <w:r>
+        <w:tab/>
+        <w:t>CJNE R0,#1,ENCRYPT</w:t>
+      </w:r>
+      <w:r>
+        <w:tab/>
+      </w:r>
+      <w:r>
+        <w:tab/>
+        <w:t>; JMP TO  ENCRYPTION</w:t>
+      </w:r>
+    </w:p>
+    <w:p>
+      <w:r>
+        <w:tab/>
+        <w:t>SJMP DECRYPT</w:t>
+      </w:r>
+      <w:r>
+        <w:tab/>
+      </w:r>
+      <w:r>
+        <w:tab/>
+      </w:r>
+      <w:r>
+        <w:tab/>
+      </w:r>
+      <w:r>
+        <w:tab/>
+        <w:t>; JMP TO  DECRYPTION</w:t>
+      </w:r>
+    </w:p>
+    <w:p/>
+    <w:p>
+      <w:r>
+        <w:t>CHECKEND:</w:t>
+      </w:r>
+      <w:r>
+        <w:tab/>
+      </w:r>
+    </w:p>
+    <w:p>
+      <w:r>
+        <w:tab/>
+        <w:t>CJNE A,#23H,CHECKSPACE</w:t>
+      </w:r>
+    </w:p>
+    <w:p>
+      <w:r>
+        <w:tab/>
+        <w:t>MOV @R1,#23H</w:t>
+      </w:r>
+      <w:r>
+        <w:tab/>
+      </w:r>
+      <w:r>
+        <w:tab/>
+      </w:r>
+      <w:r>
+        <w:tab/>
+      </w:r>
+      <w:r>
+        <w:tab/>
+        <w:t>; ADD # AT END</w:t>
+      </w:r>
+    </w:p>
+    <w:p>
+      <w:r>
+        <w:tab/>
+        <w:t>SJMP FINISH        ; REACHED END</w:t>
+      </w:r>
+    </w:p>
+    <w:p/>
+    <w:p>
+      <w:r>
+        <w:t>CHECKSPACE:</w:t>
+      </w:r>
+      <w:r>
+        <w:tab/>
+      </w:r>
+      <w:r>
+        <w:tab/>
+      </w:r>
+      <w:r>
+        <w:tab/>
+      </w:r>
+      <w:r>
+        <w:tab/>
+      </w:r>
+      <w:r>
+        <w:tab/>
+      </w:r>
+      <w:r>
+        <w:tab/>
+        <w:t>; NOT AT END, IS IT A SPACE?</w:t>
+      </w:r>
+    </w:p>
+    <w:p>
+      <w:r>
+        <w:tab/>
+        <w:t>CJNE A,#20H,CONT1</w:t>
+      </w:r>
+    </w:p>
+    <w:p>
+      <w:r>
+        <w:tab/>
+        <w:t>SJMP CHARSPACE</w:t>
+      </w:r>
+    </w:p>
+    <w:p>
+      <w:r>
+        <w:t>CONT1:</w:t>
+      </w:r>
+    </w:p>
+    <w:p>
+      <w:r>
+        <w:tab/>
+        <w:t>CJNE R0,#1,CONTEN</w:t>
+      </w:r>
+      <w:r>
+        <w:tab/>
+      </w:r>
+      <w:r>
+        <w:tab/>
+        <w:t>; CONTINUE ENCRYPTION</w:t>
+      </w:r>
+    </w:p>
+    <w:p>
+      <w:r>
+        <w:tab/>
+        <w:t>SJMP CONTDE</w:t>
+      </w:r>
+      <w:r>
+        <w:tab/>
+      </w:r>
+      <w:r>
+        <w:tab/>
+      </w:r>
+      <w:r>
+        <w:tab/>
+      </w:r>
+      <w:r>
+        <w:tab/>
+        <w:t>; CONTINUE DECRYPTION</w:t>
+      </w:r>
+    </w:p>
+    <w:p>
+      <w:r>
+        <w:t>FINISH:</w:t>
+      </w:r>
+    </w:p>
+    <w:p>
+      <w:r>
+        <w:tab/>
+        <w:t>RET</w:t>
+      </w:r>
+    </w:p>
+    <w:p/>
+    <w:p>
+      <w:r>
+        <w:t>;----------END MACHINE----------</w:t>
+      </w:r>
+    </w:p>
+    <w:p/>
+    <w:p/>
+    <w:p/>
+    <w:p/>
+    <w:p>
+      <w:r>
+        <w:t>;FOR PROMPTING</w:t>
+      </w:r>
+    </w:p>
+    <w:p>
+      <w:r>
+        <w:t xml:space="preserve">MESSAGE: DB "ENTER A MESSAGE" </w:t>
+      </w:r>
+    </w:p>
+    <w:p>
+      <w:r>
+        <w:tab/>
+      </w:r>
+      <w:r>
+        <w:tab/>
+        <w:t>DB 00H</w:t>
+      </w:r>
+    </w:p>
+    <w:p>
+      <w:r>
+        <w:t xml:space="preserve">MESSAGE2: DB "Press 1 to Decrypt or else to Encrypt" </w:t>
+      </w:r>
+    </w:p>
+    <w:p>
+      <w:r>
+        <w:tab/>
+      </w:r>
+      <w:r>
+        <w:tab/>
+        <w:t>DB 00H</w:t>
+      </w:r>
+    </w:p>
+    <w:p>
+      <w:r>
+        <w:t>;ASCII LOOK-UP TABLE FOR EACH ROW</w:t>
+      </w:r>
+    </w:p>
+    <w:p/>
+    <w:p>
+      <w:r>
+        <w:t>KCODE3: DB     1,2,3     ;ROW 3</w:t>
+      </w:r>
+    </w:p>
+    <w:p>
+      <w:r>
+        <w:t>KCODE2: DB     4,5,6     ;ROW 2</w:t>
+      </w:r>
+    </w:p>
+    <w:p>
+      <w:r>
+        <w:t>KCODE1: DB     7,8,9     ;ROW 1</w:t>
+      </w:r>
+    </w:p>
+    <w:p>
+      <w:r>
+        <w:t>KCODE0: DB     10,0,11   ;ROW 0</w:t>
+      </w:r>
+    </w:p>
+    <w:p>
+      <w:r>
+        <w:t xml:space="preserve">      </w:t>
+      </w:r>
+    </w:p>
+    <w:p>
+      <w:r>
+        <w:t>END</w:t>
+      </w:r>
+    </w:p>
+    <w:p/>
+    <w:p/>
+    <w:p/>
+    <w:p/>
+    <w:p/>
+    <w:p>
+      <w:bookmarkStart w:id="7" w:name="_GoBack"/>
+      <w:bookmarkEnd w:id="7"/>
+    </w:p>
     <w:sectPr>
       <w:pgSz w:w="11900" w:h="16840"/>
       <w:pgMar w:top="1440" w:right="1800" w:bottom="1440" w:left="1800" w:header="708" w:footer="708" w:gutter="0"/>
@@ -1455,14 +4592,10 @@
     <w:unhideWhenUsed/>
     <w:rsid w:val="00A86EDF"/>
     <w:pPr>
-      <w:spacing w:before="240" w:after="120"/>
+      <w:spacing w:before="120"/>
     </w:pPr>
     <w:rPr>
       <w:b/>
-      <w:caps/>
-      <w:sz w:val="22"/>
-      <w:szCs w:val="22"/>
-      <w:u w:val="single"/>
     </w:rPr>
   </w:style>
   <w:style w:type="paragraph" w:styleId="TOC2">
@@ -1474,9 +4607,11 @@
     <w:semiHidden/>
     <w:unhideWhenUsed/>
     <w:rsid w:val="00A86EDF"/>
+    <w:pPr>
+      <w:ind w:left="240"/>
+    </w:pPr>
     <w:rPr>
       <w:b/>
-      <w:smallCaps/>
       <w:sz w:val="22"/>
       <w:szCs w:val="22"/>
     </w:rPr>
@@ -1490,8 +4625,10 @@
     <w:semiHidden/>
     <w:unhideWhenUsed/>
     <w:rsid w:val="00A86EDF"/>
+    <w:pPr>
+      <w:ind w:left="480"/>
+    </w:pPr>
     <w:rPr>
-      <w:smallCaps/>
       <w:sz w:val="22"/>
       <w:szCs w:val="22"/>
     </w:rPr>
@@ -1505,9 +4642,12 @@
     <w:semiHidden/>
     <w:unhideWhenUsed/>
     <w:rsid w:val="00A86EDF"/>
+    <w:pPr>
+      <w:ind w:left="720"/>
+    </w:pPr>
     <w:rPr>
-      <w:sz w:val="22"/>
-      <w:szCs w:val="22"/>
+      <w:sz w:val="20"/>
+      <w:szCs w:val="20"/>
     </w:rPr>
   </w:style>
   <w:style w:type="paragraph" w:styleId="TOC5">
@@ -1519,9 +4659,12 @@
     <w:semiHidden/>
     <w:unhideWhenUsed/>
     <w:rsid w:val="00A86EDF"/>
+    <w:pPr>
+      <w:ind w:left="960"/>
+    </w:pPr>
     <w:rPr>
-      <w:sz w:val="22"/>
-      <w:szCs w:val="22"/>
+      <w:sz w:val="20"/>
+      <w:szCs w:val="20"/>
     </w:rPr>
   </w:style>
   <w:style w:type="paragraph" w:styleId="TOC6">
@@ -1533,9 +4676,12 @@
     <w:semiHidden/>
     <w:unhideWhenUsed/>
     <w:rsid w:val="00A86EDF"/>
+    <w:pPr>
+      <w:ind w:left="1200"/>
+    </w:pPr>
     <w:rPr>
-      <w:sz w:val="22"/>
-      <w:szCs w:val="22"/>
+      <w:sz w:val="20"/>
+      <w:szCs w:val="20"/>
     </w:rPr>
   </w:style>
   <w:style w:type="paragraph" w:styleId="TOC7">
@@ -1547,9 +4693,12 @@
     <w:semiHidden/>
     <w:unhideWhenUsed/>
     <w:rsid w:val="00A86EDF"/>
+    <w:pPr>
+      <w:ind w:left="1440"/>
+    </w:pPr>
     <w:rPr>
-      <w:sz w:val="22"/>
-      <w:szCs w:val="22"/>
+      <w:sz w:val="20"/>
+      <w:szCs w:val="20"/>
     </w:rPr>
   </w:style>
   <w:style w:type="paragraph" w:styleId="TOC8">
@@ -1561,9 +4710,12 @@
     <w:semiHidden/>
     <w:unhideWhenUsed/>
     <w:rsid w:val="00A86EDF"/>
+    <w:pPr>
+      <w:ind w:left="1680"/>
+    </w:pPr>
     <w:rPr>
-      <w:sz w:val="22"/>
-      <w:szCs w:val="22"/>
+      <w:sz w:val="20"/>
+      <w:szCs w:val="20"/>
     </w:rPr>
   </w:style>
   <w:style w:type="paragraph" w:styleId="TOC9">
@@ -1575,9 +4727,12 @@
     <w:semiHidden/>
     <w:unhideWhenUsed/>
     <w:rsid w:val="00A86EDF"/>
+    <w:pPr>
+      <w:ind w:left="1920"/>
+    </w:pPr>
     <w:rPr>
-      <w:sz w:val="22"/>
-      <w:szCs w:val="22"/>
+      <w:sz w:val="20"/>
+      <w:szCs w:val="20"/>
     </w:rPr>
   </w:style>
 </w:styles>
@@ -2041,14 +5196,10 @@
     <w:unhideWhenUsed/>
     <w:rsid w:val="00A86EDF"/>
     <w:pPr>
-      <w:spacing w:before="240" w:after="120"/>
+      <w:spacing w:before="120"/>
     </w:pPr>
     <w:rPr>
       <w:b/>
-      <w:caps/>
-      <w:sz w:val="22"/>
-      <w:szCs w:val="22"/>
-      <w:u w:val="single"/>
     </w:rPr>
   </w:style>
   <w:style w:type="paragraph" w:styleId="TOC2">
@@ -2060,9 +5211,11 @@
     <w:semiHidden/>
     <w:unhideWhenUsed/>
     <w:rsid w:val="00A86EDF"/>
+    <w:pPr>
+      <w:ind w:left="240"/>
+    </w:pPr>
     <w:rPr>
       <w:b/>
-      <w:smallCaps/>
       <w:sz w:val="22"/>
       <w:szCs w:val="22"/>
     </w:rPr>
@@ -2076,8 +5229,10 @@
     <w:semiHidden/>
     <w:unhideWhenUsed/>
     <w:rsid w:val="00A86EDF"/>
+    <w:pPr>
+      <w:ind w:left="480"/>
+    </w:pPr>
     <w:rPr>
-      <w:smallCaps/>
       <w:sz w:val="22"/>
       <w:szCs w:val="22"/>
     </w:rPr>
@@ -2091,9 +5246,12 @@
     <w:semiHidden/>
     <w:unhideWhenUsed/>
     <w:rsid w:val="00A86EDF"/>
+    <w:pPr>
+      <w:ind w:left="720"/>
+    </w:pPr>
     <w:rPr>
-      <w:sz w:val="22"/>
-      <w:szCs w:val="22"/>
+      <w:sz w:val="20"/>
+      <w:szCs w:val="20"/>
     </w:rPr>
   </w:style>
   <w:style w:type="paragraph" w:styleId="TOC5">
@@ -2105,9 +5263,12 @@
     <w:semiHidden/>
     <w:unhideWhenUsed/>
     <w:rsid w:val="00A86EDF"/>
+    <w:pPr>
+      <w:ind w:left="960"/>
+    </w:pPr>
     <w:rPr>
-      <w:sz w:val="22"/>
-      <w:szCs w:val="22"/>
+      <w:sz w:val="20"/>
+      <w:szCs w:val="20"/>
     </w:rPr>
   </w:style>
   <w:style w:type="paragraph" w:styleId="TOC6">
@@ -2119,9 +5280,12 @@
     <w:semiHidden/>
     <w:unhideWhenUsed/>
     <w:rsid w:val="00A86EDF"/>
+    <w:pPr>
+      <w:ind w:left="1200"/>
+    </w:pPr>
     <w:rPr>
-      <w:sz w:val="22"/>
-      <w:szCs w:val="22"/>
+      <w:sz w:val="20"/>
+      <w:szCs w:val="20"/>
     </w:rPr>
   </w:style>
   <w:style w:type="paragraph" w:styleId="TOC7">
@@ -2133,9 +5297,12 @@
     <w:semiHidden/>
     <w:unhideWhenUsed/>
     <w:rsid w:val="00A86EDF"/>
+    <w:pPr>
+      <w:ind w:left="1440"/>
+    </w:pPr>
     <w:rPr>
-      <w:sz w:val="22"/>
-      <w:szCs w:val="22"/>
+      <w:sz w:val="20"/>
+      <w:szCs w:val="20"/>
     </w:rPr>
   </w:style>
   <w:style w:type="paragraph" w:styleId="TOC8">
@@ -2147,9 +5314,12 @@
     <w:semiHidden/>
     <w:unhideWhenUsed/>
     <w:rsid w:val="00A86EDF"/>
+    <w:pPr>
+      <w:ind w:left="1680"/>
+    </w:pPr>
     <w:rPr>
-      <w:sz w:val="22"/>
-      <w:szCs w:val="22"/>
+      <w:sz w:val="20"/>
+      <w:szCs w:val="20"/>
     </w:rPr>
   </w:style>
   <w:style w:type="paragraph" w:styleId="TOC9">
@@ -2161,9 +5331,12 @@
     <w:semiHidden/>
     <w:unhideWhenUsed/>
     <w:rsid w:val="00A86EDF"/>
+    <w:pPr>
+      <w:ind w:left="1920"/>
+    </w:pPr>
     <w:rPr>
-      <w:sz w:val="22"/>
-      <w:szCs w:val="22"/>
+      <w:sz w:val="20"/>
+      <w:szCs w:val="20"/>
     </w:rPr>
   </w:style>
 </w:styles>
@@ -2494,7 +5667,7 @@
 </file>
 
 <file path=customXml/itemProps1.xml><?xml version="1.0" encoding="utf-8"?>
-<ds:datastoreItem xmlns:ds="http://schemas.openxmlformats.org/officeDocument/2006/customXml" ds:itemID="{6EC7766A-3F82-5243-9091-B0CEEC8E925B}">
+<ds:datastoreItem xmlns:ds="http://schemas.openxmlformats.org/officeDocument/2006/customXml" ds:itemID="{C4C38B00-D4F0-F243-9015-D957F3339E94}">
   <ds:schemaRefs>
     <ds:schemaRef ds:uri="http://schemas.openxmlformats.org/officeDocument/2006/bibliography"/>
   </ds:schemaRefs>

</xml_diff>